<commit_message>
pico y placa correcto
</commit_message>
<xml_diff>
--- a/placas/Capturas.docx
+++ b/placas/Capturas.docx
@@ -309,6 +309,9 @@
     </w:p>
     <w:p>
       <w:r>
+        <w:rPr>
+          <w:noProof/>
+        </w:rPr>
         <w:drawing>
           <wp:inline distT="0" distB="0" distL="0" distR="0" wp14:anchorId="61457E50" wp14:editId="770F95EF">
             <wp:extent cx="5400040" cy="3712210"/>
@@ -348,6 +351,9 @@
     </w:p>
     <w:p>
       <w:r>
+        <w:rPr>
+          <w:noProof/>
+        </w:rPr>
         <w:drawing>
           <wp:inline distT="0" distB="0" distL="0" distR="0" wp14:anchorId="317A1E08" wp14:editId="1EEACA6C">
             <wp:extent cx="5400040" cy="4338955"/>
@@ -387,6 +393,9 @@
     </w:p>
     <w:p>
       <w:r>
+        <w:rPr>
+          <w:noProof/>
+        </w:rPr>
         <w:lastRenderedPageBreak/>
         <w:drawing>
           <wp:inline distT="0" distB="0" distL="0" distR="0" wp14:anchorId="39BB06A9" wp14:editId="037DF657">
@@ -427,6 +436,9 @@
     </w:p>
     <w:p>
       <w:r>
+        <w:rPr>
+          <w:noProof/>
+        </w:rPr>
         <w:drawing>
           <wp:inline distT="0" distB="0" distL="0" distR="0" wp14:anchorId="02D86C20" wp14:editId="590BCA30">
             <wp:extent cx="5400040" cy="4291965"/>
@@ -466,6 +478,9 @@
     </w:p>
     <w:p>
       <w:r>
+        <w:rPr>
+          <w:noProof/>
+        </w:rPr>
         <w:lastRenderedPageBreak/>
         <w:drawing>
           <wp:inline distT="0" distB="0" distL="0" distR="0" wp14:anchorId="79155E20" wp14:editId="61FACFA0">
@@ -506,6 +521,9 @@
     </w:p>
     <w:p>
       <w:r>
+        <w:rPr>
+          <w:noProof/>
+        </w:rPr>
         <w:lastRenderedPageBreak/>
         <w:drawing>
           <wp:inline distT="0" distB="0" distL="0" distR="0" wp14:anchorId="706DB63C" wp14:editId="0CF8CB56">
@@ -544,6 +562,9 @@
         </w:drawing>
       </w:r>
       <w:r>
+        <w:rPr>
+          <w:noProof/>
+        </w:rPr>
         <w:lastRenderedPageBreak/>
         <w:drawing>
           <wp:inline distT="0" distB="0" distL="0" distR="0" wp14:anchorId="25BA74AC" wp14:editId="02E1F479">
@@ -584,6 +605,9 @@
     </w:p>
     <w:p>
       <w:r>
+        <w:rPr>
+          <w:noProof/>
+        </w:rPr>
         <w:lastRenderedPageBreak/>
         <w:drawing>
           <wp:inline distT="0" distB="0" distL="0" distR="0" wp14:anchorId="0CFB4E88" wp14:editId="215E6BC9">
@@ -624,6 +648,9 @@
     </w:p>
     <w:p>
       <w:r>
+        <w:rPr>
+          <w:noProof/>
+        </w:rPr>
         <w:lastRenderedPageBreak/>
         <w:drawing>
           <wp:inline distT="0" distB="0" distL="0" distR="0" wp14:anchorId="0DBF4E1C" wp14:editId="23719E82">
@@ -664,6 +691,9 @@
     </w:p>
     <w:p>
       <w:r>
+        <w:rPr>
+          <w:noProof/>
+        </w:rPr>
         <w:lastRenderedPageBreak/>
         <w:drawing>
           <wp:inline distT="0" distB="0" distL="0" distR="0" wp14:anchorId="3BADA788" wp14:editId="694B18DB">
@@ -704,6 +734,9 @@
     </w:p>
     <w:p>
       <w:r>
+        <w:rPr>
+          <w:noProof/>
+        </w:rPr>
         <w:drawing>
           <wp:inline distT="0" distB="0" distL="0" distR="0" wp14:anchorId="663BF66D" wp14:editId="789017F2">
             <wp:extent cx="5400040" cy="4169410"/>
@@ -743,6 +776,9 @@
     </w:p>
     <w:p>
       <w:r>
+        <w:rPr>
+          <w:noProof/>
+        </w:rPr>
         <w:lastRenderedPageBreak/>
         <w:drawing>
           <wp:inline distT="0" distB="0" distL="0" distR="0" wp14:anchorId="7D0CA1EE" wp14:editId="3982D412">
@@ -783,6 +819,9 @@
     </w:p>
     <w:p>
       <w:r>
+        <w:rPr>
+          <w:noProof/>
+        </w:rPr>
         <w:drawing>
           <wp:inline distT="0" distB="0" distL="0" distR="0" wp14:anchorId="76D03AAB" wp14:editId="4E05F8FF">
             <wp:extent cx="5400040" cy="4266565"/>
@@ -822,6 +861,9 @@
     </w:p>
     <w:p>
       <w:r>
+        <w:rPr>
+          <w:noProof/>
+        </w:rPr>
         <w:lastRenderedPageBreak/>
         <w:drawing>
           <wp:inline distT="0" distB="0" distL="0" distR="0" wp14:anchorId="44488AB2" wp14:editId="6621DFF6">
@@ -862,6 +904,9 @@
     </w:p>
     <w:p>
       <w:r>
+        <w:rPr>
+          <w:noProof/>
+        </w:rPr>
         <w:drawing>
           <wp:inline distT="0" distB="0" distL="0" distR="0" wp14:anchorId="5F9C894D" wp14:editId="6F917458">
             <wp:extent cx="5400040" cy="4145280"/>
@@ -901,6 +946,9 @@
     </w:p>
     <w:p>
       <w:r>
+        <w:rPr>
+          <w:noProof/>
+        </w:rPr>
         <w:lastRenderedPageBreak/>
         <w:drawing>
           <wp:inline distT="0" distB="0" distL="0" distR="0" wp14:anchorId="562FC589" wp14:editId="6388DEAC">
@@ -941,6 +989,9 @@
     </w:p>
     <w:p>
       <w:r>
+        <w:rPr>
+          <w:noProof/>
+        </w:rPr>
         <w:lastRenderedPageBreak/>
         <w:drawing>
           <wp:inline distT="0" distB="0" distL="0" distR="0" wp14:anchorId="61D4C3F7" wp14:editId="34112ACE">
@@ -981,6 +1032,9 @@
     </w:p>
     <w:p>
       <w:r>
+        <w:rPr>
+          <w:noProof/>
+        </w:rPr>
         <w:drawing>
           <wp:inline distT="0" distB="0" distL="0" distR="0" wp14:anchorId="0D5B1A6C" wp14:editId="3A38CCED">
             <wp:extent cx="5400040" cy="4227830"/>
@@ -1020,6 +1074,9 @@
     </w:p>
     <w:p>
       <w:r>
+        <w:rPr>
+          <w:noProof/>
+        </w:rPr>
         <w:lastRenderedPageBreak/>
         <w:drawing>
           <wp:inline distT="0" distB="0" distL="0" distR="0" wp14:anchorId="6684C938" wp14:editId="0271486D">
@@ -1060,6 +1117,9 @@
     </w:p>
     <w:p>
       <w:r>
+        <w:rPr>
+          <w:noProof/>
+        </w:rPr>
         <w:lastRenderedPageBreak/>
         <w:drawing>
           <wp:inline distT="0" distB="0" distL="0" distR="0" wp14:anchorId="2E44A7DD" wp14:editId="5597700E">
@@ -1100,6 +1160,9 @@
     </w:p>
     <w:p>
       <w:r>
+        <w:rPr>
+          <w:noProof/>
+        </w:rPr>
         <w:drawing>
           <wp:inline distT="0" distB="0" distL="0" distR="0" wp14:anchorId="1A3039F8" wp14:editId="5FD01B79">
             <wp:extent cx="5400040" cy="4072890"/>
@@ -1139,6 +1202,9 @@
     </w:p>
     <w:p>
       <w:r>
+        <w:rPr>
+          <w:noProof/>
+        </w:rPr>
         <w:lastRenderedPageBreak/>
         <w:drawing>
           <wp:inline distT="0" distB="0" distL="0" distR="0" wp14:anchorId="06BA1D54" wp14:editId="0B49DAC9">
@@ -1179,6 +1245,9 @@
     </w:p>
     <w:p>
       <w:r>
+        <w:rPr>
+          <w:noProof/>
+        </w:rPr>
         <w:drawing>
           <wp:inline distT="0" distB="0" distL="0" distR="0" wp14:anchorId="2CD498E7" wp14:editId="112DB685">
             <wp:extent cx="5400040" cy="4203700"/>
@@ -1218,6 +1287,9 @@
     </w:p>
     <w:p>
       <w:r>
+        <w:rPr>
+          <w:noProof/>
+        </w:rPr>
         <w:lastRenderedPageBreak/>
         <w:drawing>
           <wp:inline distT="0" distB="0" distL="0" distR="0" wp14:anchorId="01CC877A" wp14:editId="1DC29361">
@@ -1263,6 +1335,9 @@
         </w:rPr>
       </w:pPr>
       <w:r>
+        <w:rPr>
+          <w:noProof/>
+        </w:rPr>
         <w:drawing>
           <wp:inline distT="0" distB="0" distL="0" distR="0" wp14:anchorId="3487BC0B" wp14:editId="5821AAD6">
             <wp:extent cx="5400040" cy="4197985"/>
@@ -1288,6 +1363,464 @@
                     <a:xfrm>
                       <a:off x="0" y="0"/>
                       <a:ext cx="5400040" cy="4197985"/>
+                    </a:xfrm>
+                    <a:prstGeom prst="rect">
+                      <a:avLst/>
+                    </a:prstGeom>
+                  </pic:spPr>
+                </pic:pic>
+              </a:graphicData>
+            </a:graphic>
+          </wp:inline>
+        </w:drawing>
+      </w:r>
+    </w:p>
+    <w:p>
+      <w:pPr>
+        <w:rPr>
+          <w:u w:val="single"/>
+        </w:rPr>
+      </w:pPr>
+    </w:p>
+    <w:p>
+      <w:pPr>
+        <w:jc w:val="center"/>
+        <w:rPr>
+          <w:b/>
+          <w:bCs/>
+          <w:sz w:val="44"/>
+          <w:szCs w:val="44"/>
+          <w:u w:val="single"/>
+        </w:rPr>
+      </w:pPr>
+      <w:r>
+        <w:rPr>
+          <w:b/>
+          <w:bCs/>
+          <w:sz w:val="44"/>
+          <w:szCs w:val="44"/>
+          <w:u w:val="single"/>
+        </w:rPr>
+        <w:lastRenderedPageBreak/>
+        <w:t>PARTE 3</w:t>
+      </w:r>
+    </w:p>
+    <w:p>
+      <w:pPr>
+        <w:rPr>
+          <w:sz w:val="44"/>
+          <w:szCs w:val="44"/>
+        </w:rPr>
+      </w:pPr>
+      <w:r>
+        <w:rPr>
+          <w:sz w:val="44"/>
+          <w:szCs w:val="44"/>
+        </w:rPr>
+        <w:lastRenderedPageBreak/>
+        <w:drawing>
+          <wp:inline distT="0" distB="0" distL="0" distR="0" wp14:anchorId="25FAECB7" wp14:editId="6551C487">
+            <wp:extent cx="5400040" cy="5061585"/>
+            <wp:effectExtent l="0" t="0" r="0" b="5715"/>
+            <wp:docPr id="13" name="Imagen 13"/>
+            <wp:cNvGraphicFramePr>
+              <a:graphicFrameLocks xmlns:a="http://schemas.openxmlformats.org/drawingml/2006/main" noChangeAspect="1"/>
+            </wp:cNvGraphicFramePr>
+            <a:graphic xmlns:a="http://schemas.openxmlformats.org/drawingml/2006/main">
+              <a:graphicData uri="http://schemas.openxmlformats.org/drawingml/2006/picture">
+                <pic:pic xmlns:pic="http://schemas.openxmlformats.org/drawingml/2006/picture">
+                  <pic:nvPicPr>
+                    <pic:cNvPr id="1" name=""/>
+                    <pic:cNvPicPr/>
+                  </pic:nvPicPr>
+                  <pic:blipFill>
+                    <a:blip r:embed="rId34"/>
+                    <a:stretch>
+                      <a:fillRect/>
+                    </a:stretch>
+                  </pic:blipFill>
+                  <pic:spPr>
+                    <a:xfrm>
+                      <a:off x="0" y="0"/>
+                      <a:ext cx="5400040" cy="5061585"/>
+                    </a:xfrm>
+                    <a:prstGeom prst="rect">
+                      <a:avLst/>
+                    </a:prstGeom>
+                  </pic:spPr>
+                </pic:pic>
+              </a:graphicData>
+            </a:graphic>
+          </wp:inline>
+        </w:drawing>
+      </w:r>
+      <w:r>
+        <w:rPr>
+          <w:sz w:val="44"/>
+          <w:szCs w:val="44"/>
+        </w:rPr>
+        <w:lastRenderedPageBreak/>
+        <w:drawing>
+          <wp:inline distT="0" distB="0" distL="0" distR="0" wp14:anchorId="0EA9FE78" wp14:editId="78022AD4">
+            <wp:extent cx="5400040" cy="4535805"/>
+            <wp:effectExtent l="0" t="0" r="0" b="0"/>
+            <wp:docPr id="31" name="Imagen 31"/>
+            <wp:cNvGraphicFramePr>
+              <a:graphicFrameLocks xmlns:a="http://schemas.openxmlformats.org/drawingml/2006/main" noChangeAspect="1"/>
+            </wp:cNvGraphicFramePr>
+            <a:graphic xmlns:a="http://schemas.openxmlformats.org/drawingml/2006/main">
+              <a:graphicData uri="http://schemas.openxmlformats.org/drawingml/2006/picture">
+                <pic:pic xmlns:pic="http://schemas.openxmlformats.org/drawingml/2006/picture">
+                  <pic:nvPicPr>
+                    <pic:cNvPr id="1" name=""/>
+                    <pic:cNvPicPr/>
+                  </pic:nvPicPr>
+                  <pic:blipFill>
+                    <a:blip r:embed="rId35"/>
+                    <a:stretch>
+                      <a:fillRect/>
+                    </a:stretch>
+                  </pic:blipFill>
+                  <pic:spPr>
+                    <a:xfrm>
+                      <a:off x="0" y="0"/>
+                      <a:ext cx="5400040" cy="4535805"/>
+                    </a:xfrm>
+                    <a:prstGeom prst="rect">
+                      <a:avLst/>
+                    </a:prstGeom>
+                  </pic:spPr>
+                </pic:pic>
+              </a:graphicData>
+            </a:graphic>
+          </wp:inline>
+        </w:drawing>
+      </w:r>
+      <w:r>
+        <w:rPr>
+          <w:sz w:val="44"/>
+          <w:szCs w:val="44"/>
+        </w:rPr>
+        <w:lastRenderedPageBreak/>
+        <w:drawing>
+          <wp:inline distT="0" distB="0" distL="0" distR="0" wp14:anchorId="005C1FE5" wp14:editId="6E2D55B2">
+            <wp:extent cx="5400040" cy="4605655"/>
+            <wp:effectExtent l="0" t="0" r="0" b="4445"/>
+            <wp:docPr id="33" name="Imagen 33"/>
+            <wp:cNvGraphicFramePr>
+              <a:graphicFrameLocks xmlns:a="http://schemas.openxmlformats.org/drawingml/2006/main" noChangeAspect="1"/>
+            </wp:cNvGraphicFramePr>
+            <a:graphic xmlns:a="http://schemas.openxmlformats.org/drawingml/2006/main">
+              <a:graphicData uri="http://schemas.openxmlformats.org/drawingml/2006/picture">
+                <pic:pic xmlns:pic="http://schemas.openxmlformats.org/drawingml/2006/picture">
+                  <pic:nvPicPr>
+                    <pic:cNvPr id="1" name=""/>
+                    <pic:cNvPicPr/>
+                  </pic:nvPicPr>
+                  <pic:blipFill>
+                    <a:blip r:embed="rId36"/>
+                    <a:stretch>
+                      <a:fillRect/>
+                    </a:stretch>
+                  </pic:blipFill>
+                  <pic:spPr>
+                    <a:xfrm>
+                      <a:off x="0" y="0"/>
+                      <a:ext cx="5400040" cy="4605655"/>
+                    </a:xfrm>
+                    <a:prstGeom prst="rect">
+                      <a:avLst/>
+                    </a:prstGeom>
+                  </pic:spPr>
+                </pic:pic>
+              </a:graphicData>
+            </a:graphic>
+          </wp:inline>
+        </w:drawing>
+      </w:r>
+      <w:r>
+        <w:rPr>
+          <w:sz w:val="44"/>
+          <w:szCs w:val="44"/>
+        </w:rPr>
+        <w:lastRenderedPageBreak/>
+        <w:drawing>
+          <wp:inline distT="0" distB="0" distL="0" distR="0" wp14:anchorId="6F42F48E" wp14:editId="21889BF5">
+            <wp:extent cx="5400040" cy="4497705"/>
+            <wp:effectExtent l="0" t="0" r="0" b="0"/>
+            <wp:docPr id="34" name="Imagen 34"/>
+            <wp:cNvGraphicFramePr>
+              <a:graphicFrameLocks xmlns:a="http://schemas.openxmlformats.org/drawingml/2006/main" noChangeAspect="1"/>
+            </wp:cNvGraphicFramePr>
+            <a:graphic xmlns:a="http://schemas.openxmlformats.org/drawingml/2006/main">
+              <a:graphicData uri="http://schemas.openxmlformats.org/drawingml/2006/picture">
+                <pic:pic xmlns:pic="http://schemas.openxmlformats.org/drawingml/2006/picture">
+                  <pic:nvPicPr>
+                    <pic:cNvPr id="1" name=""/>
+                    <pic:cNvPicPr/>
+                  </pic:nvPicPr>
+                  <pic:blipFill>
+                    <a:blip r:embed="rId37"/>
+                    <a:stretch>
+                      <a:fillRect/>
+                    </a:stretch>
+                  </pic:blipFill>
+                  <pic:spPr>
+                    <a:xfrm>
+                      <a:off x="0" y="0"/>
+                      <a:ext cx="5400040" cy="4497705"/>
+                    </a:xfrm>
+                    <a:prstGeom prst="rect">
+                      <a:avLst/>
+                    </a:prstGeom>
+                  </pic:spPr>
+                </pic:pic>
+              </a:graphicData>
+            </a:graphic>
+          </wp:inline>
+        </w:drawing>
+      </w:r>
+      <w:r>
+        <w:rPr>
+          <w:sz w:val="44"/>
+          <w:szCs w:val="44"/>
+        </w:rPr>
+        <w:lastRenderedPageBreak/>
+        <w:drawing>
+          <wp:inline distT="0" distB="0" distL="0" distR="0" wp14:anchorId="6D784D27" wp14:editId="3836B02D">
+            <wp:extent cx="5400040" cy="4952365"/>
+            <wp:effectExtent l="0" t="0" r="0" b="635"/>
+            <wp:docPr id="35" name="Imagen 35"/>
+            <wp:cNvGraphicFramePr>
+              <a:graphicFrameLocks xmlns:a="http://schemas.openxmlformats.org/drawingml/2006/main" noChangeAspect="1"/>
+            </wp:cNvGraphicFramePr>
+            <a:graphic xmlns:a="http://schemas.openxmlformats.org/drawingml/2006/main">
+              <a:graphicData uri="http://schemas.openxmlformats.org/drawingml/2006/picture">
+                <pic:pic xmlns:pic="http://schemas.openxmlformats.org/drawingml/2006/picture">
+                  <pic:nvPicPr>
+                    <pic:cNvPr id="1" name=""/>
+                    <pic:cNvPicPr/>
+                  </pic:nvPicPr>
+                  <pic:blipFill>
+                    <a:blip r:embed="rId38"/>
+                    <a:stretch>
+                      <a:fillRect/>
+                    </a:stretch>
+                  </pic:blipFill>
+                  <pic:spPr>
+                    <a:xfrm>
+                      <a:off x="0" y="0"/>
+                      <a:ext cx="5400040" cy="4952365"/>
+                    </a:xfrm>
+                    <a:prstGeom prst="rect">
+                      <a:avLst/>
+                    </a:prstGeom>
+                  </pic:spPr>
+                </pic:pic>
+              </a:graphicData>
+            </a:graphic>
+          </wp:inline>
+        </w:drawing>
+      </w:r>
+      <w:r>
+        <w:rPr>
+          <w:sz w:val="44"/>
+          <w:szCs w:val="44"/>
+        </w:rPr>
+        <w:lastRenderedPageBreak/>
+        <w:drawing>
+          <wp:inline distT="0" distB="0" distL="0" distR="0" wp14:anchorId="641A3DAD" wp14:editId="7EF9E057">
+            <wp:extent cx="5400040" cy="4892040"/>
+            <wp:effectExtent l="0" t="0" r="0" b="3810"/>
+            <wp:docPr id="36" name="Imagen 36"/>
+            <wp:cNvGraphicFramePr>
+              <a:graphicFrameLocks xmlns:a="http://schemas.openxmlformats.org/drawingml/2006/main" noChangeAspect="1"/>
+            </wp:cNvGraphicFramePr>
+            <a:graphic xmlns:a="http://schemas.openxmlformats.org/drawingml/2006/main">
+              <a:graphicData uri="http://schemas.openxmlformats.org/drawingml/2006/picture">
+                <pic:pic xmlns:pic="http://schemas.openxmlformats.org/drawingml/2006/picture">
+                  <pic:nvPicPr>
+                    <pic:cNvPr id="1" name=""/>
+                    <pic:cNvPicPr/>
+                  </pic:nvPicPr>
+                  <pic:blipFill>
+                    <a:blip r:embed="rId39"/>
+                    <a:stretch>
+                      <a:fillRect/>
+                    </a:stretch>
+                  </pic:blipFill>
+                  <pic:spPr>
+                    <a:xfrm>
+                      <a:off x="0" y="0"/>
+                      <a:ext cx="5400040" cy="4892040"/>
+                    </a:xfrm>
+                    <a:prstGeom prst="rect">
+                      <a:avLst/>
+                    </a:prstGeom>
+                  </pic:spPr>
+                </pic:pic>
+              </a:graphicData>
+            </a:graphic>
+          </wp:inline>
+        </w:drawing>
+      </w:r>
+      <w:r>
+        <w:rPr>
+          <w:sz w:val="44"/>
+          <w:szCs w:val="44"/>
+        </w:rPr>
+        <w:lastRenderedPageBreak/>
+        <w:drawing>
+          <wp:inline distT="0" distB="0" distL="0" distR="0" wp14:anchorId="708AABCC" wp14:editId="2B07B447">
+            <wp:extent cx="5400040" cy="4746625"/>
+            <wp:effectExtent l="0" t="0" r="0" b="0"/>
+            <wp:docPr id="37" name="Imagen 37"/>
+            <wp:cNvGraphicFramePr>
+              <a:graphicFrameLocks xmlns:a="http://schemas.openxmlformats.org/drawingml/2006/main" noChangeAspect="1"/>
+            </wp:cNvGraphicFramePr>
+            <a:graphic xmlns:a="http://schemas.openxmlformats.org/drawingml/2006/main">
+              <a:graphicData uri="http://schemas.openxmlformats.org/drawingml/2006/picture">
+                <pic:pic xmlns:pic="http://schemas.openxmlformats.org/drawingml/2006/picture">
+                  <pic:nvPicPr>
+                    <pic:cNvPr id="1" name=""/>
+                    <pic:cNvPicPr/>
+                  </pic:nvPicPr>
+                  <pic:blipFill>
+                    <a:blip r:embed="rId40"/>
+                    <a:stretch>
+                      <a:fillRect/>
+                    </a:stretch>
+                  </pic:blipFill>
+                  <pic:spPr>
+                    <a:xfrm>
+                      <a:off x="0" y="0"/>
+                      <a:ext cx="5400040" cy="4746625"/>
+                    </a:xfrm>
+                    <a:prstGeom prst="rect">
+                      <a:avLst/>
+                    </a:prstGeom>
+                  </pic:spPr>
+                </pic:pic>
+              </a:graphicData>
+            </a:graphic>
+          </wp:inline>
+        </w:drawing>
+      </w:r>
+      <w:r>
+        <w:rPr>
+          <w:sz w:val="44"/>
+          <w:szCs w:val="44"/>
+        </w:rPr>
+        <w:lastRenderedPageBreak/>
+        <w:drawing>
+          <wp:inline distT="0" distB="0" distL="0" distR="0" wp14:anchorId="1D067346" wp14:editId="2B2C3FBE">
+            <wp:extent cx="5400040" cy="5078095"/>
+            <wp:effectExtent l="0" t="0" r="0" b="8255"/>
+            <wp:docPr id="38" name="Imagen 38"/>
+            <wp:cNvGraphicFramePr>
+              <a:graphicFrameLocks xmlns:a="http://schemas.openxmlformats.org/drawingml/2006/main" noChangeAspect="1"/>
+            </wp:cNvGraphicFramePr>
+            <a:graphic xmlns:a="http://schemas.openxmlformats.org/drawingml/2006/main">
+              <a:graphicData uri="http://schemas.openxmlformats.org/drawingml/2006/picture">
+                <pic:pic xmlns:pic="http://schemas.openxmlformats.org/drawingml/2006/picture">
+                  <pic:nvPicPr>
+                    <pic:cNvPr id="1" name=""/>
+                    <pic:cNvPicPr/>
+                  </pic:nvPicPr>
+                  <pic:blipFill>
+                    <a:blip r:embed="rId41"/>
+                    <a:stretch>
+                      <a:fillRect/>
+                    </a:stretch>
+                  </pic:blipFill>
+                  <pic:spPr>
+                    <a:xfrm>
+                      <a:off x="0" y="0"/>
+                      <a:ext cx="5400040" cy="5078095"/>
+                    </a:xfrm>
+                    <a:prstGeom prst="rect">
+                      <a:avLst/>
+                    </a:prstGeom>
+                  </pic:spPr>
+                </pic:pic>
+              </a:graphicData>
+            </a:graphic>
+          </wp:inline>
+        </w:drawing>
+      </w:r>
+      <w:r>
+        <w:rPr>
+          <w:sz w:val="44"/>
+          <w:szCs w:val="44"/>
+        </w:rPr>
+        <w:lastRenderedPageBreak/>
+        <w:drawing>
+          <wp:inline distT="0" distB="0" distL="0" distR="0" wp14:anchorId="594796A3" wp14:editId="25F4944E">
+            <wp:extent cx="5400040" cy="4899025"/>
+            <wp:effectExtent l="0" t="0" r="0" b="0"/>
+            <wp:docPr id="39" name="Imagen 39"/>
+            <wp:cNvGraphicFramePr>
+              <a:graphicFrameLocks xmlns:a="http://schemas.openxmlformats.org/drawingml/2006/main" noChangeAspect="1"/>
+            </wp:cNvGraphicFramePr>
+            <a:graphic xmlns:a="http://schemas.openxmlformats.org/drawingml/2006/main">
+              <a:graphicData uri="http://schemas.openxmlformats.org/drawingml/2006/picture">
+                <pic:pic xmlns:pic="http://schemas.openxmlformats.org/drawingml/2006/picture">
+                  <pic:nvPicPr>
+                    <pic:cNvPr id="1" name=""/>
+                    <pic:cNvPicPr/>
+                  </pic:nvPicPr>
+                  <pic:blipFill>
+                    <a:blip r:embed="rId42"/>
+                    <a:stretch>
+                      <a:fillRect/>
+                    </a:stretch>
+                  </pic:blipFill>
+                  <pic:spPr>
+                    <a:xfrm>
+                      <a:off x="0" y="0"/>
+                      <a:ext cx="5400040" cy="4899025"/>
+                    </a:xfrm>
+                    <a:prstGeom prst="rect">
+                      <a:avLst/>
+                    </a:prstGeom>
+                  </pic:spPr>
+                </pic:pic>
+              </a:graphicData>
+            </a:graphic>
+          </wp:inline>
+        </w:drawing>
+      </w:r>
+      <w:r>
+        <w:rPr>
+          <w:sz w:val="44"/>
+          <w:szCs w:val="44"/>
+        </w:rPr>
+        <w:lastRenderedPageBreak/>
+        <w:drawing>
+          <wp:inline distT="0" distB="0" distL="0" distR="0" wp14:anchorId="45EBBECB" wp14:editId="0927F01D">
+            <wp:extent cx="5400040" cy="4919345"/>
+            <wp:effectExtent l="0" t="0" r="0" b="0"/>
+            <wp:docPr id="40" name="Imagen 40"/>
+            <wp:cNvGraphicFramePr>
+              <a:graphicFrameLocks xmlns:a="http://schemas.openxmlformats.org/drawingml/2006/main" noChangeAspect="1"/>
+            </wp:cNvGraphicFramePr>
+            <a:graphic xmlns:a="http://schemas.openxmlformats.org/drawingml/2006/main">
+              <a:graphicData uri="http://schemas.openxmlformats.org/drawingml/2006/picture">
+                <pic:pic xmlns:pic="http://schemas.openxmlformats.org/drawingml/2006/picture">
+                  <pic:nvPicPr>
+                    <pic:cNvPr id="1" name=""/>
+                    <pic:cNvPicPr/>
+                  </pic:nvPicPr>
+                  <pic:blipFill>
+                    <a:blip r:embed="rId43"/>
+                    <a:stretch>
+                      <a:fillRect/>
+                    </a:stretch>
+                  </pic:blipFill>
+                  <pic:spPr>
+                    <a:xfrm>
+                      <a:off x="0" y="0"/>
+                      <a:ext cx="5400040" cy="4919345"/>
                     </a:xfrm>
                     <a:prstGeom prst="rect">
                       <a:avLst/>

</xml_diff>

<commit_message>
función y botón limpiar correcto
</commit_message>
<xml_diff>
--- a/placas/Capturas.docx
+++ b/placas/Capturas.docx
@@ -1414,6 +1414,7 @@
       </w:pPr>
       <w:r>
         <w:rPr>
+          <w:noProof/>
           <w:sz w:val="44"/>
           <w:szCs w:val="44"/>
         </w:rPr>
@@ -1456,6 +1457,7 @@
       </w:r>
       <w:r>
         <w:rPr>
+          <w:noProof/>
           <w:sz w:val="44"/>
           <w:szCs w:val="44"/>
         </w:rPr>
@@ -1498,6 +1500,7 @@
       </w:r>
       <w:r>
         <w:rPr>
+          <w:noProof/>
           <w:sz w:val="44"/>
           <w:szCs w:val="44"/>
         </w:rPr>
@@ -1540,6 +1543,7 @@
       </w:r>
       <w:r>
         <w:rPr>
+          <w:noProof/>
           <w:sz w:val="44"/>
           <w:szCs w:val="44"/>
         </w:rPr>
@@ -1582,6 +1586,7 @@
       </w:r>
       <w:r>
         <w:rPr>
+          <w:noProof/>
           <w:sz w:val="44"/>
           <w:szCs w:val="44"/>
         </w:rPr>
@@ -1624,6 +1629,7 @@
       </w:r>
       <w:r>
         <w:rPr>
+          <w:noProof/>
           <w:sz w:val="44"/>
           <w:szCs w:val="44"/>
         </w:rPr>
@@ -1666,6 +1672,7 @@
       </w:r>
       <w:r>
         <w:rPr>
+          <w:noProof/>
           <w:sz w:val="44"/>
           <w:szCs w:val="44"/>
         </w:rPr>
@@ -1708,6 +1715,7 @@
       </w:r>
       <w:r>
         <w:rPr>
+          <w:noProof/>
           <w:sz w:val="44"/>
           <w:szCs w:val="44"/>
         </w:rPr>
@@ -1750,6 +1758,7 @@
       </w:r>
       <w:r>
         <w:rPr>
+          <w:noProof/>
           <w:sz w:val="44"/>
           <w:szCs w:val="44"/>
         </w:rPr>
@@ -1792,6 +1801,7 @@
       </w:r>
       <w:r>
         <w:rPr>
+          <w:noProof/>
           <w:sz w:val="44"/>
           <w:szCs w:val="44"/>
         </w:rPr>
@@ -1821,6 +1831,136 @@
                     <a:xfrm>
                       <a:off x="0" y="0"/>
                       <a:ext cx="5400040" cy="4919345"/>
+                    </a:xfrm>
+                    <a:prstGeom prst="rect">
+                      <a:avLst/>
+                    </a:prstGeom>
+                  </pic:spPr>
+                </pic:pic>
+              </a:graphicData>
+            </a:graphic>
+          </wp:inline>
+        </w:drawing>
+      </w:r>
+    </w:p>
+    <w:p>
+      <w:pPr>
+        <w:jc w:val="center"/>
+        <w:rPr>
+          <w:b/>
+          <w:bCs/>
+          <w:sz w:val="44"/>
+          <w:szCs w:val="44"/>
+        </w:rPr>
+      </w:pPr>
+      <w:r>
+        <w:rPr>
+          <w:b/>
+          <w:bCs/>
+          <w:sz w:val="44"/>
+          <w:szCs w:val="44"/>
+        </w:rPr>
+        <w:t>PARTE 4</w:t>
+      </w:r>
+    </w:p>
+    <w:p>
+      <w:pPr>
+        <w:jc w:val="center"/>
+        <w:rPr>
+          <w:b/>
+          <w:bCs/>
+          <w:sz w:val="44"/>
+          <w:szCs w:val="44"/>
+        </w:rPr>
+      </w:pPr>
+      <w:r>
+        <w:rPr>
+          <w:b/>
+          <w:bCs/>
+          <w:sz w:val="44"/>
+          <w:szCs w:val="44"/>
+        </w:rPr>
+        <w:lastRenderedPageBreak/>
+        <w:drawing>
+          <wp:inline distT="0" distB="0" distL="0" distR="0" wp14:anchorId="56D29AB7" wp14:editId="42CDA881">
+            <wp:extent cx="5400040" cy="4934585"/>
+            <wp:effectExtent l="0" t="0" r="0" b="0"/>
+            <wp:docPr id="41" name="Imagen 41"/>
+            <wp:cNvGraphicFramePr>
+              <a:graphicFrameLocks xmlns:a="http://schemas.openxmlformats.org/drawingml/2006/main" noChangeAspect="1"/>
+            </wp:cNvGraphicFramePr>
+            <a:graphic xmlns:a="http://schemas.openxmlformats.org/drawingml/2006/main">
+              <a:graphicData uri="http://schemas.openxmlformats.org/drawingml/2006/picture">
+                <pic:pic xmlns:pic="http://schemas.openxmlformats.org/drawingml/2006/picture">
+                  <pic:nvPicPr>
+                    <pic:cNvPr id="1" name=""/>
+                    <pic:cNvPicPr/>
+                  </pic:nvPicPr>
+                  <pic:blipFill>
+                    <a:blip r:embed="rId44"/>
+                    <a:stretch>
+                      <a:fillRect/>
+                    </a:stretch>
+                  </pic:blipFill>
+                  <pic:spPr>
+                    <a:xfrm>
+                      <a:off x="0" y="0"/>
+                      <a:ext cx="5400040" cy="4934585"/>
+                    </a:xfrm>
+                    <a:prstGeom prst="rect">
+                      <a:avLst/>
+                    </a:prstGeom>
+                  </pic:spPr>
+                </pic:pic>
+              </a:graphicData>
+            </a:graphic>
+          </wp:inline>
+        </w:drawing>
+      </w:r>
+    </w:p>
+    <w:p>
+      <w:pPr>
+        <w:jc w:val="center"/>
+        <w:rPr>
+          <w:b/>
+          <w:bCs/>
+          <w:sz w:val="44"/>
+          <w:szCs w:val="44"/>
+        </w:rPr>
+      </w:pPr>
+      <w:r>
+        <w:rPr>
+          <w:b/>
+          <w:bCs/>
+          <w:sz w:val="44"/>
+          <w:szCs w:val="44"/>
+        </w:rPr>
+        <w:lastRenderedPageBreak/>
+        <w:drawing>
+          <wp:inline distT="0" distB="0" distL="0" distR="0" wp14:anchorId="722FA272" wp14:editId="1041EA70">
+            <wp:extent cx="5400040" cy="4774565"/>
+            <wp:effectExtent l="0" t="0" r="0" b="6985"/>
+            <wp:docPr id="42" name="Imagen 42"/>
+            <wp:cNvGraphicFramePr>
+              <a:graphicFrameLocks xmlns:a="http://schemas.openxmlformats.org/drawingml/2006/main" noChangeAspect="1"/>
+            </wp:cNvGraphicFramePr>
+            <a:graphic xmlns:a="http://schemas.openxmlformats.org/drawingml/2006/main">
+              <a:graphicData uri="http://schemas.openxmlformats.org/drawingml/2006/picture">
+                <pic:pic xmlns:pic="http://schemas.openxmlformats.org/drawingml/2006/picture">
+                  <pic:nvPicPr>
+                    <pic:cNvPr id="1" name=""/>
+                    <pic:cNvPicPr/>
+                  </pic:nvPicPr>
+                  <pic:blipFill>
+                    <a:blip r:embed="rId45"/>
+                    <a:stretch>
+                      <a:fillRect/>
+                    </a:stretch>
+                  </pic:blipFill>
+                  <pic:spPr>
+                    <a:xfrm>
+                      <a:off x="0" y="0"/>
+                      <a:ext cx="5400040" cy="4774565"/>
                     </a:xfrm>
                     <a:prstGeom prst="rect">
                       <a:avLst/>

</xml_diff>